<commit_message>
adding final updates from my end
</commit_message>
<xml_diff>
--- a/final project notes for Jadon.docx
+++ b/final project notes for Jadon.docx
@@ -52,29 +52,7 @@
           <w:szCs w:val="23"/>
           <w:shd w:val="clear" w:color="auto" w:fill="F8F8F8"/>
         </w:rPr>
-        <w:t xml:space="preserve">mean housing price in the </w:t>
-      </w:r>
-      <w:proofErr w:type="gramStart"/>
-      <w:r>
-        <w:rPr>
-          <w:rFonts w:ascii="Arial" w:hAnsi="Arial" w:cs="Arial"/>
-          <w:color w:val="1D1C1D"/>
-          <w:sz w:val="23"/>
-          <w:szCs w:val="23"/>
-          <w:shd w:val="clear" w:color="auto" w:fill="F8F8F8"/>
-        </w:rPr>
-        <w:t>united states</w:t>
-      </w:r>
-      <w:proofErr w:type="gramEnd"/>
-      <w:r>
-        <w:rPr>
-          <w:rFonts w:ascii="Arial" w:hAnsi="Arial" w:cs="Arial"/>
-          <w:color w:val="1D1C1D"/>
-          <w:sz w:val="23"/>
-          <w:szCs w:val="23"/>
-          <w:shd w:val="clear" w:color="auto" w:fill="F8F8F8"/>
-        </w:rPr>
-        <w:t xml:space="preserve"> and the influx of people moving into those states</w:t>
+        <w:t>mean housing price in the united states and the influx of people moving into those states</w:t>
       </w:r>
       <w:r>
         <w:rPr>
@@ -422,9 +400,15 @@
       </w:pPr>
     </w:p>
     <w:p>
+      <w:pPr>
+        <w:rPr>
+          <w:highlight w:val="yellow"/>
+        </w:rPr>
+      </w:pPr>
       <w:r>
         <w:rPr>
           <w:noProof/>
+          <w:highlight w:val="yellow"/>
         </w:rPr>
         <w:lastRenderedPageBreak/>
         <w:drawing>
@@ -478,15 +462,35 @@
       </w:r>
     </w:p>
     <w:p>
-      <w:r>
+      <w:pPr>
+        <w:rPr>
+          <w:highlight w:val="yellow"/>
+        </w:rPr>
+      </w:pPr>
+      <w:r>
+        <w:rPr>
+          <w:highlight w:val="yellow"/>
+        </w:rPr>
         <w:t>TX_MI_t_test_number_of_people.PNG</w:t>
       </w:r>
     </w:p>
-    <w:p/>
-    <w:p>
+    <w:p>
+      <w:pPr>
+        <w:rPr>
+          <w:highlight w:val="yellow"/>
+        </w:rPr>
+      </w:pPr>
+    </w:p>
+    <w:p>
+      <w:pPr>
+        <w:rPr>
+          <w:highlight w:val="yellow"/>
+        </w:rPr>
+      </w:pPr>
       <w:r>
         <w:rPr>
           <w:noProof/>
+          <w:highlight w:val="yellow"/>
         </w:rPr>
         <w:drawing>
           <wp:inline distT="0" distB="0" distL="0" distR="0" wp14:anchorId="1577C98C" wp14:editId="2F7BCD99">
@@ -539,15 +543,35 @@
       </w:r>
     </w:p>
     <w:p>
-      <w:r>
+      <w:pPr>
+        <w:rPr>
+          <w:highlight w:val="yellow"/>
+        </w:rPr>
+      </w:pPr>
+      <w:r>
+        <w:rPr>
+          <w:highlight w:val="yellow"/>
+        </w:rPr>
         <w:t>CA_IL_t_test_number_of_people_migrating.PNG</w:t>
       </w:r>
     </w:p>
-    <w:p/>
-    <w:p>
+    <w:p>
+      <w:pPr>
+        <w:rPr>
+          <w:highlight w:val="yellow"/>
+        </w:rPr>
+      </w:pPr>
+    </w:p>
+    <w:p>
+      <w:pPr>
+        <w:rPr>
+          <w:highlight w:val="yellow"/>
+        </w:rPr>
+      </w:pPr>
       <w:r>
         <w:rPr>
           <w:noProof/>
+          <w:highlight w:val="yellow"/>
         </w:rPr>
         <w:drawing>
           <wp:inline distT="0" distB="0" distL="0" distR="0" wp14:anchorId="3B8B3E96" wp14:editId="67ECD413">
@@ -600,16 +624,66 @@
       </w:r>
     </w:p>
     <w:p>
-      <w:r>
+      <w:pPr>
+        <w:rPr>
+          <w:highlight w:val="yellow"/>
+        </w:rPr>
+      </w:pPr>
+      <w:r>
+        <w:rPr>
+          <w:highlight w:val="yellow"/>
+        </w:rPr>
         <w:t>CA_NY_t_test_number_of_people_migrating.PNG</w:t>
       </w:r>
     </w:p>
-    <w:p/>
-    <w:p/>
-    <w:p>
-      <w:r>
+    <w:p>
+      <w:pPr>
+        <w:rPr>
+          <w:highlight w:val="yellow"/>
+        </w:rPr>
+      </w:pPr>
+    </w:p>
+    <w:p>
+      <w:pPr>
+        <w:rPr>
+          <w:highlight w:val="yellow"/>
+        </w:rPr>
+      </w:pPr>
+    </w:p>
+    <w:p>
+      <w:r>
+        <w:rPr>
+          <w:highlight w:val="yellow"/>
+        </w:rPr>
         <w:lastRenderedPageBreak/>
-        <w:t xml:space="preserve">To obtain quantitative values to compare the number of people migrating into a state, a T-test is used to show if there is any statistical significance. If the t-test is greater than 2.0, then there is a noticeable difference between the two states being compared. Furthermore, the p-values for all comparisons are less than the general 5% rule, indicating that there are one or more variables at play that are causing this massive difference in people moving into a state. </w:t>
+        <w:t>To obtain quantitative values to compare the number of people migrating into a state, a T-test is used to show if there is any statistical significance. If the t-test is greater than 2.0, then there is a noticeable difference between the two states being compared.</w:t>
+      </w:r>
+      <w:r>
+        <w:rPr>
+          <w:highlight w:val="yellow"/>
+        </w:rPr>
+        <w:t xml:space="preserve"> This can be observed in all three correlation matrices, which supports that California &amp; Texas have a much higher population moving in.</w:t>
+      </w:r>
+      <w:r>
+        <w:rPr>
+          <w:highlight w:val="yellow"/>
+        </w:rPr>
+        <w:t xml:space="preserve"> Furthermore, the p-values for all comparisons are less than the general 5% rule, indicating that there are one or more variables at play that are causing this massive difference in people moving into </w:t>
+      </w:r>
+      <w:r>
+        <w:rPr>
+          <w:highlight w:val="yellow"/>
+        </w:rPr>
+        <w:t>Texas &amp; California as opposed to other states</w:t>
+      </w:r>
+      <w:r>
+        <w:rPr>
+          <w:highlight w:val="yellow"/>
+        </w:rPr>
+        <w:t>.</w:t>
+      </w:r>
+      <w:r>
+        <w:t xml:space="preserve"> </w:t>
       </w:r>
     </w:p>
     <w:p/>
@@ -775,17 +849,14 @@
     <w:p/>
     <w:p>
       <w:r>
+        <w:lastRenderedPageBreak/>
         <w:t xml:space="preserve">The heat map presented </w:t>
       </w:r>
       <w:r>
         <w:t>shows</w:t>
       </w:r>
       <w:r>
-        <w:t xml:space="preserve"> the states versus property type, with the color-filled boxes representing the mean price throughout the years. One observation is that the “Single Family Residential” property </w:t>
-      </w:r>
-      <w:r>
-        <w:lastRenderedPageBreak/>
-        <w:t xml:space="preserve">type tends to have a higher mean price than its </w:t>
+        <w:t xml:space="preserve"> the states versus property type, with the color-filled boxes representing the mean price throughout the years. One observation is that the “Single Family Residential” property type tends to have a higher mean price than its </w:t>
       </w:r>
       <w:r>
         <w:t>counterparts</w:t>
@@ -1056,15 +1127,7 @@
       </w:r>
       <w:proofErr w:type="spellEnd"/>
       <w:r>
-        <w:t xml:space="preserve">”. This data </w:t>
-      </w:r>
-      <w:proofErr w:type="gramStart"/>
-      <w:r>
-        <w:t>suggest</w:t>
-      </w:r>
-      <w:proofErr w:type="gramEnd"/>
-      <w:r>
-        <w:t xml:space="preserve"> that if the median sale price goes up</w:t>
+        <w:t>”. This data suggest that if the median sale price goes up</w:t>
       </w:r>
       <w:r>
         <w:t xml:space="preserve"> as people are moving into states &amp; buying the available homes</w:t>
@@ -1076,21 +1139,13 @@
         <w:t>Since this is not the case, t</w:t>
       </w:r>
       <w:r>
-        <w:t xml:space="preserve">his further indicates that there are other variables </w:t>
-      </w:r>
-      <w:proofErr w:type="gramStart"/>
-      <w:r>
-        <w:t xml:space="preserve">at </w:t>
+        <w:t xml:space="preserve">his further indicates that there are other variables at </w:t>
       </w:r>
       <w:r>
         <w:t xml:space="preserve"> </w:t>
       </w:r>
       <w:r>
-        <w:t>play</w:t>
-      </w:r>
-      <w:proofErr w:type="gramEnd"/>
-      <w:r>
-        <w:t xml:space="preserve"> </w:t>
+        <w:t xml:space="preserve">play </w:t>
       </w:r>
       <w:r>
         <w:t>in</w:t>
@@ -1104,12 +1159,487 @@
     </w:p>
     <w:p/>
     <w:p/>
+    <w:p>
+      <w:pPr>
+        <w:spacing w:before="150" w:after="150" w:line="240" w:lineRule="auto"/>
+        <w:outlineLvl w:val="4"/>
+        <w:rPr>
+          <w:rFonts w:ascii="Lato" w:eastAsia="Times New Roman" w:hAnsi="Lato" w:cs="Times New Roman"/>
+          <w:color w:val="000000"/>
+          <w:sz w:val="27"/>
+          <w:szCs w:val="27"/>
+          <w:highlight w:val="yellow"/>
+        </w:rPr>
+      </w:pPr>
+      <w:r>
+        <w:rPr>
+          <w:rFonts w:ascii="Lato" w:eastAsia="Times New Roman" w:hAnsi="Lato" w:cs="Times New Roman"/>
+          <w:color w:val="000000"/>
+          <w:sz w:val="27"/>
+          <w:szCs w:val="27"/>
+          <w:highlight w:val="yellow"/>
+        </w:rPr>
+        <w:t>5. Is there a clear trend throughout time in the United States that shows which states had the most migration?</w:t>
+      </w:r>
+    </w:p>
+    <w:p>
+      <w:pPr>
+        <w:spacing w:before="100" w:beforeAutospacing="1" w:after="100" w:afterAutospacing="1" w:line="240" w:lineRule="auto"/>
+        <w:rPr>
+          <w:rFonts w:ascii="Lato" w:eastAsia="Times New Roman" w:hAnsi="Lato" w:cs="Times New Roman"/>
+          <w:color w:val="757575"/>
+          <w:sz w:val="23"/>
+          <w:szCs w:val="23"/>
+          <w:highlight w:val="yellow"/>
+        </w:rPr>
+      </w:pPr>
+      <w:r>
+        <w:rPr>
+          <w:rFonts w:ascii="Lato" w:eastAsia="Times New Roman" w:hAnsi="Lato" w:cs="Times New Roman"/>
+          <w:color w:val="757575"/>
+          <w:sz w:val="23"/>
+          <w:szCs w:val="23"/>
+          <w:highlight w:val="yellow"/>
+        </w:rPr>
+        <w:t>As expected, California and Texas are showing a lighter color, indicating a higher than normal rate of migration influx into those two states</w:t>
+      </w:r>
+      <w:r>
+        <w:rPr>
+          <w:rFonts w:ascii="Lato" w:eastAsia="Times New Roman" w:hAnsi="Lato" w:cs="Times New Roman"/>
+          <w:color w:val="757575"/>
+          <w:sz w:val="23"/>
+          <w:szCs w:val="23"/>
+          <w:highlight w:val="yellow"/>
+        </w:rPr>
+        <w:t xml:space="preserve"> throughout the years</w:t>
+      </w:r>
+      <w:r>
+        <w:rPr>
+          <w:rFonts w:ascii="Lato" w:eastAsia="Times New Roman" w:hAnsi="Lato" w:cs="Times New Roman"/>
+          <w:color w:val="757575"/>
+          <w:sz w:val="23"/>
+          <w:szCs w:val="23"/>
+          <w:highlight w:val="yellow"/>
+        </w:rPr>
+        <w:t>. Though</w:t>
+      </w:r>
+      <w:r>
+        <w:rPr>
+          <w:rFonts w:ascii="Lato" w:eastAsia="Times New Roman" w:hAnsi="Lato" w:cs="Times New Roman"/>
+          <w:color w:val="757575"/>
+          <w:sz w:val="23"/>
+          <w:szCs w:val="23"/>
+          <w:highlight w:val="yellow"/>
+        </w:rPr>
+        <w:t xml:space="preserve"> it appears Florida is also a state that received large amount of people moving in as well</w:t>
+      </w:r>
+      <w:r>
+        <w:rPr>
+          <w:rFonts w:ascii="Lato" w:eastAsia="Times New Roman" w:hAnsi="Lato" w:cs="Times New Roman"/>
+          <w:color w:val="757575"/>
+          <w:sz w:val="23"/>
+          <w:szCs w:val="23"/>
+          <w:highlight w:val="yellow"/>
+        </w:rPr>
+        <w:t>, majority of states have a lower rate of population migrating in throughout the years with small variance. Keep it mind that it is possible for California, Florida, and Texas can skew the color representation due to scaling of the population change.</w:t>
+      </w:r>
+    </w:p>
+    <w:p>
+      <w:pPr>
+        <w:rPr>
+          <w:highlight w:val="yellow"/>
+        </w:rPr>
+      </w:pPr>
+      <w:r>
+        <w:rPr>
+          <w:noProof/>
+          <w:highlight w:val="yellow"/>
+        </w:rPr>
+        <w:drawing>
+          <wp:inline distT="0" distB="0" distL="0" distR="0" wp14:anchorId="11AC9143" wp14:editId="31EF9D3B">
+            <wp:extent cx="5943600" cy="4155440"/>
+            <wp:effectExtent l="0" t="0" r="0" b="0"/>
+            <wp:docPr id="2" name="Picture 2"/>
+            <wp:cNvGraphicFramePr>
+              <a:graphicFrameLocks xmlns:a="http://schemas.openxmlformats.org/drawingml/2006/main" noChangeAspect="1"/>
+            </wp:cNvGraphicFramePr>
+            <a:graphic xmlns:a="http://schemas.openxmlformats.org/drawingml/2006/main">
+              <a:graphicData uri="http://schemas.openxmlformats.org/drawingml/2006/picture">
+                <pic:pic xmlns:pic="http://schemas.openxmlformats.org/drawingml/2006/picture">
+                  <pic:nvPicPr>
+                    <pic:cNvPr id="0" name="Picture 1"/>
+                    <pic:cNvPicPr>
+                      <a:picLocks noChangeAspect="1" noChangeArrowheads="1"/>
+                    </pic:cNvPicPr>
+                  </pic:nvPicPr>
+                  <pic:blipFill>
+                    <a:blip r:embed="rId14">
+                      <a:extLst>
+                        <a:ext uri="{28A0092B-C50C-407E-A947-70E740481C1C}">
+                          <a14:useLocalDpi xmlns:a14="http://schemas.microsoft.com/office/drawing/2010/main" val="0"/>
+                        </a:ext>
+                      </a:extLst>
+                    </a:blip>
+                    <a:srcRect/>
+                    <a:stretch>
+                      <a:fillRect/>
+                    </a:stretch>
+                  </pic:blipFill>
+                  <pic:spPr bwMode="auto">
+                    <a:xfrm>
+                      <a:off x="0" y="0"/>
+                      <a:ext cx="5943600" cy="4155440"/>
+                    </a:xfrm>
+                    <a:prstGeom prst="rect">
+                      <a:avLst/>
+                    </a:prstGeom>
+                    <a:noFill/>
+                    <a:ln>
+                      <a:noFill/>
+                    </a:ln>
+                  </pic:spPr>
+                </pic:pic>
+              </a:graphicData>
+            </a:graphic>
+          </wp:inline>
+        </w:drawing>
+      </w:r>
+    </w:p>
+    <w:p>
+      <w:pPr>
+        <w:rPr>
+          <w:highlight w:val="yellow"/>
+        </w:rPr>
+      </w:pPr>
+      <w:r>
+        <w:rPr>
+          <w:highlight w:val="yellow"/>
+        </w:rPr>
+        <w:t xml:space="preserve"> </w:t>
+      </w:r>
+      <w:r>
+        <w:rPr>
+          <w:highlight w:val="yellow"/>
+        </w:rPr>
+        <w:t>Heat_Map_year_state_pop_change.png</w:t>
+      </w:r>
+    </w:p>
+    <w:p>
+      <w:pPr>
+        <w:rPr>
+          <w:highlight w:val="yellow"/>
+        </w:rPr>
+      </w:pPr>
+    </w:p>
+    <w:p>
+      <w:pPr>
+        <w:rPr>
+          <w:highlight w:val="yellow"/>
+        </w:rPr>
+      </w:pPr>
+    </w:p>
+    <w:p>
+      <w:pPr>
+        <w:rPr>
+          <w:highlight w:val="yellow"/>
+        </w:rPr>
+      </w:pPr>
+    </w:p>
+    <w:p>
+      <w:pPr>
+        <w:rPr>
+          <w:highlight w:val="yellow"/>
+        </w:rPr>
+      </w:pPr>
+    </w:p>
+    <w:p>
+      <w:pPr>
+        <w:rPr>
+          <w:highlight w:val="yellow"/>
+        </w:rPr>
+      </w:pPr>
+    </w:p>
+    <w:p>
+      <w:pPr>
+        <w:rPr>
+          <w:highlight w:val="yellow"/>
+        </w:rPr>
+      </w:pPr>
+    </w:p>
+    <w:p>
+      <w:pPr>
+        <w:rPr>
+          <w:highlight w:val="yellow"/>
+        </w:rPr>
+      </w:pPr>
+    </w:p>
+    <w:p>
+      <w:pPr>
+        <w:pStyle w:val="Heading5"/>
+        <w:spacing w:before="150" w:beforeAutospacing="0" w:after="150" w:afterAutospacing="0"/>
+        <w:rPr>
+          <w:rFonts w:ascii="Lato" w:hAnsi="Lato"/>
+          <w:b w:val="0"/>
+          <w:bCs w:val="0"/>
+          <w:color w:val="000000"/>
+          <w:sz w:val="27"/>
+          <w:szCs w:val="27"/>
+          <w:highlight w:val="yellow"/>
+        </w:rPr>
+      </w:pPr>
+      <w:r>
+        <w:rPr>
+          <w:rFonts w:ascii="Lato" w:hAnsi="Lato"/>
+          <w:b w:val="0"/>
+          <w:bCs w:val="0"/>
+          <w:color w:val="000000"/>
+          <w:sz w:val="27"/>
+          <w:szCs w:val="27"/>
+          <w:highlight w:val="yellow"/>
+        </w:rPr>
+        <w:t>6. Are there any variables in the other dataset that could provide insight in the United States?</w:t>
+      </w:r>
+    </w:p>
+    <w:p>
+      <w:pPr>
+        <w:pStyle w:val="w3-text-grey"/>
+        <w:rPr>
+          <w:rFonts w:ascii="Lato" w:hAnsi="Lato"/>
+          <w:color w:val="757575"/>
+          <w:sz w:val="23"/>
+          <w:szCs w:val="23"/>
+          <w:highlight w:val="yellow"/>
+        </w:rPr>
+      </w:pPr>
+      <w:r>
+        <w:rPr>
+          <w:rFonts w:ascii="Lato" w:hAnsi="Lato"/>
+          <w:color w:val="757575"/>
+          <w:sz w:val="23"/>
+          <w:szCs w:val="23"/>
+          <w:highlight w:val="yellow"/>
+        </w:rPr>
+        <w:t>The population</w:t>
+      </w:r>
+      <w:r>
+        <w:rPr>
+          <w:rFonts w:ascii="Lato" w:hAnsi="Lato"/>
+          <w:color w:val="757575"/>
+          <w:sz w:val="23"/>
+          <w:szCs w:val="23"/>
+          <w:highlight w:val="yellow"/>
+        </w:rPr>
+        <w:t xml:space="preserve"> is expected to have a </w:t>
+      </w:r>
+      <w:r>
+        <w:rPr>
+          <w:rFonts w:ascii="Lato" w:hAnsi="Lato"/>
+          <w:color w:val="757575"/>
+          <w:sz w:val="23"/>
+          <w:szCs w:val="23"/>
+          <w:highlight w:val="yellow"/>
+        </w:rPr>
+        <w:t>positive</w:t>
+      </w:r>
+      <w:r>
+        <w:rPr>
+          <w:rFonts w:ascii="Lato" w:hAnsi="Lato"/>
+          <w:color w:val="757575"/>
+          <w:sz w:val="23"/>
+          <w:szCs w:val="23"/>
+          <w:highlight w:val="yellow"/>
+        </w:rPr>
+        <w:t xml:space="preserve"> correlation with the populations in the same state and different states as </w:t>
+      </w:r>
+      <w:r>
+        <w:rPr>
+          <w:rFonts w:ascii="Lato" w:hAnsi="Lato"/>
+          <w:color w:val="757575"/>
+          <w:sz w:val="23"/>
+          <w:szCs w:val="23"/>
+          <w:highlight w:val="yellow"/>
+        </w:rPr>
+        <w:t>it is expected for the population to grow over time</w:t>
+      </w:r>
+      <w:r>
+        <w:rPr>
+          <w:rFonts w:ascii="Lato" w:hAnsi="Lato"/>
+          <w:color w:val="757575"/>
+          <w:sz w:val="23"/>
+          <w:szCs w:val="23"/>
+          <w:highlight w:val="yellow"/>
+        </w:rPr>
+        <w:t xml:space="preserve">. If there are more people </w:t>
+      </w:r>
+      <w:r>
+        <w:rPr>
+          <w:rFonts w:ascii="Lato" w:hAnsi="Lato"/>
+          <w:color w:val="757575"/>
+          <w:sz w:val="23"/>
+          <w:szCs w:val="23"/>
+          <w:highlight w:val="yellow"/>
+        </w:rPr>
+        <w:t>present</w:t>
+      </w:r>
+      <w:r>
+        <w:rPr>
+          <w:rFonts w:ascii="Lato" w:hAnsi="Lato"/>
+          <w:color w:val="757575"/>
+          <w:sz w:val="23"/>
+          <w:szCs w:val="23"/>
+          <w:highlight w:val="yellow"/>
+        </w:rPr>
+        <w:t xml:space="preserve">, then we can expect </w:t>
+      </w:r>
+      <w:r>
+        <w:rPr>
+          <w:rFonts w:ascii="Lato" w:hAnsi="Lato"/>
+          <w:color w:val="757575"/>
+          <w:sz w:val="23"/>
+          <w:szCs w:val="23"/>
+          <w:highlight w:val="yellow"/>
+        </w:rPr>
+        <w:t>these</w:t>
+      </w:r>
+      <w:r>
+        <w:rPr>
+          <w:rFonts w:ascii="Lato" w:hAnsi="Lato"/>
+          <w:color w:val="757575"/>
+          <w:sz w:val="23"/>
+          <w:szCs w:val="23"/>
+          <w:highlight w:val="yellow"/>
+        </w:rPr>
+        <w:t xml:space="preserve"> people to exist in one state or another. Lastly, it appears that none of the </w:t>
+      </w:r>
+      <w:r>
+        <w:rPr>
+          <w:rFonts w:ascii="Lato" w:hAnsi="Lato"/>
+          <w:color w:val="757575"/>
+          <w:sz w:val="23"/>
+          <w:szCs w:val="23"/>
+          <w:highlight w:val="yellow"/>
+        </w:rPr>
+        <w:t>variables</w:t>
+      </w:r>
+      <w:r>
+        <w:rPr>
+          <w:rFonts w:ascii="Lato" w:hAnsi="Lato"/>
+          <w:color w:val="757575"/>
+          <w:sz w:val="23"/>
+          <w:szCs w:val="23"/>
+          <w:highlight w:val="yellow"/>
+        </w:rPr>
+        <w:t xml:space="preserve"> </w:t>
+      </w:r>
+      <w:r>
+        <w:rPr>
+          <w:rFonts w:ascii="Lato" w:hAnsi="Lato"/>
+          <w:color w:val="757575"/>
+          <w:sz w:val="23"/>
+          <w:szCs w:val="23"/>
+          <w:highlight w:val="yellow"/>
+        </w:rPr>
+        <w:t xml:space="preserve">are </w:t>
+      </w:r>
+      <w:r>
+        <w:rPr>
+          <w:rFonts w:ascii="Lato" w:hAnsi="Lato"/>
+          <w:color w:val="757575"/>
+          <w:sz w:val="23"/>
+          <w:szCs w:val="23"/>
+          <w:highlight w:val="yellow"/>
+        </w:rPr>
+        <w:t>dependent on time.</w:t>
+      </w:r>
+    </w:p>
+    <w:p>
+      <w:pPr>
+        <w:pStyle w:val="w3-text-grey"/>
+        <w:rPr>
+          <w:rFonts w:ascii="Lato" w:hAnsi="Lato"/>
+          <w:color w:val="757575"/>
+          <w:sz w:val="23"/>
+          <w:szCs w:val="23"/>
+          <w:highlight w:val="yellow"/>
+        </w:rPr>
+      </w:pPr>
+    </w:p>
+    <w:p>
+      <w:pPr>
+        <w:pStyle w:val="w3-text-grey"/>
+        <w:rPr>
+          <w:rFonts w:ascii="Lato" w:hAnsi="Lato"/>
+          <w:color w:val="757575"/>
+          <w:sz w:val="23"/>
+          <w:szCs w:val="23"/>
+          <w:highlight w:val="yellow"/>
+        </w:rPr>
+      </w:pPr>
+      <w:r>
+        <w:rPr>
+          <w:noProof/>
+          <w:highlight w:val="yellow"/>
+        </w:rPr>
+        <w:drawing>
+          <wp:inline distT="0" distB="0" distL="0" distR="0" wp14:anchorId="23391E21" wp14:editId="3D85D2FB">
+            <wp:extent cx="5943600" cy="735965"/>
+            <wp:effectExtent l="0" t="0" r="0" b="6985"/>
+            <wp:docPr id="8" name="Picture 8"/>
+            <wp:cNvGraphicFramePr>
+              <a:graphicFrameLocks xmlns:a="http://schemas.openxmlformats.org/drawingml/2006/main" noChangeAspect="1"/>
+            </wp:cNvGraphicFramePr>
+            <a:graphic xmlns:a="http://schemas.openxmlformats.org/drawingml/2006/main">
+              <a:graphicData uri="http://schemas.openxmlformats.org/drawingml/2006/picture">
+                <pic:pic xmlns:pic="http://schemas.openxmlformats.org/drawingml/2006/picture">
+                  <pic:nvPicPr>
+                    <pic:cNvPr id="0" name="Picture 3"/>
+                    <pic:cNvPicPr>
+                      <a:picLocks noChangeAspect="1" noChangeArrowheads="1"/>
+                    </pic:cNvPicPr>
+                  </pic:nvPicPr>
+                  <pic:blipFill>
+                    <a:blip r:embed="rId15">
+                      <a:extLst>
+                        <a:ext uri="{28A0092B-C50C-407E-A947-70E740481C1C}">
+                          <a14:useLocalDpi xmlns:a14="http://schemas.microsoft.com/office/drawing/2010/main" val="0"/>
+                        </a:ext>
+                      </a:extLst>
+                    </a:blip>
+                    <a:srcRect/>
+                    <a:stretch>
+                      <a:fillRect/>
+                    </a:stretch>
+                  </pic:blipFill>
+                  <pic:spPr bwMode="auto">
+                    <a:xfrm>
+                      <a:off x="0" y="0"/>
+                      <a:ext cx="5943600" cy="735965"/>
+                    </a:xfrm>
+                    <a:prstGeom prst="rect">
+                      <a:avLst/>
+                    </a:prstGeom>
+                    <a:noFill/>
+                    <a:ln>
+                      <a:noFill/>
+                    </a:ln>
+                  </pic:spPr>
+                </pic:pic>
+              </a:graphicData>
+            </a:graphic>
+          </wp:inline>
+        </w:drawing>
+      </w:r>
+    </w:p>
+    <w:p>
+      <w:r>
+        <w:rPr>
+          <w:highlight w:val="yellow"/>
+        </w:rPr>
+        <w:t>updated_migration_correlation.png</w:t>
+      </w:r>
+    </w:p>
     <w:p/>
-    <w:p>
-      <w:r>
-        <w:t xml:space="preserve"> </w:t>
-      </w:r>
-    </w:p>
+    <w:p/>
     <w:sectPr>
       <w:pgSz w:w="12240" w:h="15840"/>
       <w:pgMar w:top="1440" w:right="1440" w:bottom="1440" w:left="1440" w:header="720" w:footer="720" w:gutter="0"/>
@@ -1964,6 +2494,25 @@
     <w:name w:val="Normal"/>
     <w:qFormat/>
   </w:style>
+  <w:style w:type="paragraph" w:styleId="Heading5">
+    <w:name w:val="heading 5"/>
+    <w:basedOn w:val="Normal"/>
+    <w:link w:val="Heading5Char"/>
+    <w:uiPriority w:val="9"/>
+    <w:qFormat/>
+    <w:rsid w:val="00711035"/>
+    <w:pPr>
+      <w:spacing w:before="100" w:beforeAutospacing="1" w:after="100" w:afterAutospacing="1" w:line="240" w:lineRule="auto"/>
+      <w:outlineLvl w:val="4"/>
+    </w:pPr>
+    <w:rPr>
+      <w:rFonts w:ascii="Times New Roman" w:eastAsia="Times New Roman" w:hAnsi="Times New Roman" w:cs="Times New Roman"/>
+      <w:b/>
+      <w:bCs/>
+      <w:sz w:val="20"/>
+      <w:szCs w:val="20"/>
+    </w:rPr>
+  </w:style>
   <w:style w:type="character" w:default="1" w:styleId="DefaultParagraphFont">
     <w:name w:val="Default Paragraph Font"/>
     <w:uiPriority w:val="1"/>
@@ -2001,6 +2550,33 @@
       <w:ind w:left="720"/>
       <w:contextualSpacing/>
     </w:pPr>
+  </w:style>
+  <w:style w:type="character" w:customStyle="1" w:styleId="Heading5Char">
+    <w:name w:val="Heading 5 Char"/>
+    <w:basedOn w:val="DefaultParagraphFont"/>
+    <w:link w:val="Heading5"/>
+    <w:uiPriority w:val="9"/>
+    <w:rsid w:val="00711035"/>
+    <w:rPr>
+      <w:rFonts w:ascii="Times New Roman" w:eastAsia="Times New Roman" w:hAnsi="Times New Roman" w:cs="Times New Roman"/>
+      <w:b/>
+      <w:bCs/>
+      <w:sz w:val="20"/>
+      <w:szCs w:val="20"/>
+    </w:rPr>
+  </w:style>
+  <w:style w:type="paragraph" w:customStyle="1" w:styleId="w3-text-grey">
+    <w:name w:val="w3-text-grey"/>
+    <w:basedOn w:val="Normal"/>
+    <w:rsid w:val="00711035"/>
+    <w:pPr>
+      <w:spacing w:before="100" w:beforeAutospacing="1" w:after="100" w:afterAutospacing="1" w:line="240" w:lineRule="auto"/>
+    </w:pPr>
+    <w:rPr>
+      <w:rFonts w:ascii="Times New Roman" w:eastAsia="Times New Roman" w:hAnsi="Times New Roman" w:cs="Times New Roman"/>
+      <w:sz w:val="24"/>
+      <w:szCs w:val="24"/>
+    </w:rPr>
   </w:style>
 </w:styles>
 </file>

</xml_diff>